<commit_message>
SRS prepravljen stvarnom stanju
</commit_message>
<xml_diff>
--- a/Database-Analytics-Tool.docx
+++ b/Database-Analytics-Tool.docx
@@ -435,23 +435,7 @@
           <w:sz w:val="24"/>
           <w:szCs w:val="24"/>
         </w:rPr>
-        <w:t>Projekat je baziran na ideji lakog pristupa informacijama i sumarnim podacima vezanim za Elektrotehnički fakultet. Fakultetska baza podataka neprestano se popunjava novim informacijama, te ova aplikacija predstavlja jedno centralno mjesto izvještavanja koj</w:t>
-      </w:r>
-      <w:r>
-        <w:rPr>
-          <w:rFonts w:ascii="Arial" w:eastAsia="Arial" w:hAnsi="Arial" w:cs="Arial"/>
-          <w:sz w:val="24"/>
-          <w:szCs w:val="24"/>
-        </w:rPr>
-        <w:t xml:space="preserve">e je lako dostupno za pregled željenih informacija, zatim rezultata postignutih u prethodnim i trenutnoj akademskoj godini, te mogućnost predviđanja određenih informacija za budućnost rada fakulteta. Također omogućeno je kreiranja PDF dokumenata na osnovu </w:t>
-      </w:r>
-      <w:r>
-        <w:rPr>
-          <w:rFonts w:ascii="Arial" w:eastAsia="Arial" w:hAnsi="Arial" w:cs="Arial"/>
-          <w:sz w:val="24"/>
-          <w:szCs w:val="24"/>
-        </w:rPr>
-        <w:t>izvještaja. Aplikacija je jednostavna za upotrebu, pri čemu je pažnja posebno usmjerena na interaktivnost pri izvještavanju što doprinosi da “</w:t>
+        <w:t>Projekat je baziran na ideji lakog pristupa informacijama i sumarnim podacima vezanim za Elektrotehnički fakultet. Fakultetska baza podataka neprestano se popunjava novim informacijama, te ova aplikacija predstavlja jedno centralno mjesto izvještavanja koje je lako dostupno za pregled željenih informacija, zatim rezultata postignutih u prethodnim i trenutnoj akademskoj godini, te mogućnost predviđanja određenih informacija za budućnost rada fakulteta. Također omogućeno je kreiranja PDF dokumenata na osnovu izvještaja. Aplikacija je jednostavna za upotrebu, pri čemu je pažnja posebno usmjerena na interaktivnost pri izvještavanju što doprinosi da “</w:t>
       </w:r>
       <w:r>
         <w:rPr>
@@ -479,15 +463,7 @@
           <w:sz w:val="24"/>
           <w:szCs w:val="24"/>
         </w:rPr>
-        <w:t xml:space="preserve">” aplikacije bude na visokom </w:t>
-      </w:r>
-      <w:r>
-        <w:rPr>
-          <w:rFonts w:ascii="Arial" w:eastAsia="Arial" w:hAnsi="Arial" w:cs="Arial"/>
-          <w:sz w:val="24"/>
-          <w:szCs w:val="24"/>
-        </w:rPr>
-        <w:t xml:space="preserve">nivou. </w:t>
+        <w:t xml:space="preserve">” aplikacije bude na visokom nivou. </w:t>
       </w:r>
     </w:p>
     <w:p>
@@ -510,16 +486,7 @@
           <w:sz w:val="28"/>
           <w:szCs w:val="28"/>
         </w:rPr>
-        <w:t xml:space="preserve">1.2 Funkcionalnosti </w:t>
-      </w:r>
-      <w:r>
-        <w:rPr>
-          <w:rFonts w:ascii="Arial" w:eastAsia="Arial" w:hAnsi="Arial" w:cs="Arial"/>
-          <w:b/>
-          <w:sz w:val="28"/>
-          <w:szCs w:val="28"/>
-        </w:rPr>
-        <w:t>Database Analytics Tool</w:t>
+        <w:t>1.2 Funkcionalnosti Database Analytics Tool</w:t>
       </w:r>
     </w:p>
     <w:p>
@@ -528,6 +495,11 @@
         <w:spacing w:after="0" w:line="360" w:lineRule="auto"/>
         <w:ind w:firstLine="720"/>
         <w:jc w:val="both"/>
+        <w:rPr>
+          <w:rFonts w:ascii="Arial" w:eastAsia="Arial" w:hAnsi="Arial" w:cs="Arial"/>
+          <w:sz w:val="24"/>
+          <w:szCs w:val="24"/>
+        </w:rPr>
       </w:pPr>
       <w:r>
         <w:rPr>
@@ -537,13 +509,6 @@
         </w:rPr>
         <w:t>Aplikacija omogućava sljedeće funkcionalnosti:</w:t>
       </w:r>
-    </w:p>
-    <w:p>
-      <w:pPr>
-        <w:pStyle w:val="normal0"/>
-        <w:spacing w:after="0" w:line="360" w:lineRule="auto"/>
-        <w:jc w:val="both"/>
-      </w:pPr>
     </w:p>
     <w:p>
       <w:pPr>
@@ -568,7 +533,23 @@
           <w:sz w:val="24"/>
           <w:szCs w:val="24"/>
         </w:rPr>
-        <w:t>Kreiranje interaktivnih izvještaja po različitim kriterijima</w:t>
+        <w:t>Kreiranje interaktivnih izvještaja</w:t>
+      </w:r>
+      <w:r>
+        <w:rPr>
+          <w:rFonts w:ascii="Arial" w:eastAsia="Arial" w:hAnsi="Arial" w:cs="Arial"/>
+          <w:sz w:val="24"/>
+          <w:szCs w:val="24"/>
+        </w:rPr>
+        <w:t>, vezanih za studente i predmete,</w:t>
+      </w:r>
+      <w:r>
+        <w:rPr>
+          <w:rFonts w:ascii="Arial" w:eastAsia="Arial" w:hAnsi="Arial" w:cs="Arial"/>
+          <w:sz w:val="24"/>
+          <w:szCs w:val="24"/>
+        </w:rPr>
+        <w:t xml:space="preserve"> po različitim kriterijima</w:t>
       </w:r>
     </w:p>
     <w:p>
@@ -620,7 +601,7 @@
           <w:sz w:val="24"/>
           <w:szCs w:val="24"/>
         </w:rPr>
-        <w:t>Upotreba Google mapa za demografsku sliku studenata</w:t>
+        <w:t xml:space="preserve">Analiza studentskih anketa </w:t>
       </w:r>
     </w:p>
     <w:p>
@@ -646,7 +627,7 @@
           <w:sz w:val="24"/>
           <w:szCs w:val="24"/>
         </w:rPr>
-        <w:t xml:space="preserve">Analiza studentskih anketa </w:t>
+        <w:t>Projekcija broja studenata na predmetima</w:t>
       </w:r>
     </w:p>
     <w:p>
@@ -672,7 +653,7 @@
           <w:sz w:val="24"/>
           <w:szCs w:val="24"/>
         </w:rPr>
-        <w:t>Projekcija broja studenata na predmetima</w:t>
+        <w:t>Filtriranje komentara iz anketa po različitim kriterijima</w:t>
       </w:r>
     </w:p>
     <w:p>
@@ -710,17 +691,21 @@
         </w:rPr>
         <w:lastRenderedPageBreak/>
         <w:drawing>
-          <wp:inline distT="114300" distB="114300" distL="114300" distR="114300">
-            <wp:extent cx="7236642" cy="3715067"/>
-            <wp:effectExtent l="0" t="0" r="0" b="0"/>
-            <wp:docPr id="2" name="image05.png"/>
-            <wp:cNvGraphicFramePr/>
+          <wp:inline distT="0" distB="0" distL="0" distR="0">
+            <wp:extent cx="5762625" cy="3019425"/>
+            <wp:effectExtent l="19050" t="0" r="9525" b="0"/>
+            <wp:docPr id="8" name="Picture 1"/>
+            <wp:cNvGraphicFramePr>
+              <a:graphicFrameLocks xmlns:a="http://schemas.openxmlformats.org/drawingml/2006/main" noChangeAspect="1"/>
+            </wp:cNvGraphicFramePr>
             <a:graphic xmlns:a="http://schemas.openxmlformats.org/drawingml/2006/main">
               <a:graphicData uri="http://schemas.openxmlformats.org/drawingml/2006/picture">
                 <pic:pic xmlns:pic="http://schemas.openxmlformats.org/drawingml/2006/picture">
                   <pic:nvPicPr>
-                    <pic:cNvPr id="0" name="image05.png"/>
-                    <pic:cNvPicPr preferRelativeResize="0"/>
+                    <pic:cNvPr id="0" name="Picture 1"/>
+                    <pic:cNvPicPr>
+                      <a:picLocks noChangeAspect="1" noChangeArrowheads="1"/>
+                    </pic:cNvPicPr>
                   </pic:nvPicPr>
                   <pic:blipFill>
                     <a:blip r:embed="rId10"/>
@@ -729,15 +714,21 @@
                       <a:fillRect/>
                     </a:stretch>
                   </pic:blipFill>
-                  <pic:spPr>
+                  <pic:spPr bwMode="auto">
                     <a:xfrm>
                       <a:off x="0" y="0"/>
-                      <a:ext cx="7236642" cy="3715067"/>
+                      <a:ext cx="5762625" cy="3019425"/>
                     </a:xfrm>
                     <a:prstGeom prst="rect">
                       <a:avLst/>
                     </a:prstGeom>
-                    <a:ln/>
+                    <a:noFill/>
+                    <a:ln w="9525">
+                      <a:noFill/>
+                      <a:miter lim="800000"/>
+                      <a:headEnd/>
+                      <a:tailEnd/>
+                    </a:ln>
                   </pic:spPr>
                 </pic:pic>
               </a:graphicData>
@@ -878,6 +869,22 @@
     <w:p>
       <w:pPr>
         <w:pStyle w:val="normal0"/>
+        <w:spacing w:after="120" w:line="360" w:lineRule="auto"/>
+        <w:ind w:left="-996"/>
+        <w:jc w:val="center"/>
+      </w:pPr>
+    </w:p>
+    <w:p>
+      <w:pPr>
+        <w:pStyle w:val="normal0"/>
+        <w:spacing w:after="120" w:line="360" w:lineRule="auto"/>
+        <w:ind w:left="-996"/>
+        <w:jc w:val="center"/>
+      </w:pPr>
+    </w:p>
+    <w:p>
+      <w:pPr>
+        <w:pStyle w:val="normal0"/>
         <w:spacing w:after="240" w:line="360" w:lineRule="auto"/>
         <w:jc w:val="both"/>
       </w:pPr>
@@ -905,31 +912,7 @@
           <w:sz w:val="24"/>
           <w:szCs w:val="24"/>
         </w:rPr>
-        <w:t xml:space="preserve">U narednom dijelu će detaljno </w:t>
-      </w:r>
-      <w:r>
-        <w:rPr>
-          <w:rFonts w:ascii="Arial" w:eastAsia="Arial" w:hAnsi="Arial" w:cs="Arial"/>
-          <w:sz w:val="24"/>
-          <w:szCs w:val="24"/>
-        </w:rPr>
-        <w:t xml:space="preserve">biti opisane osnovne funkcionalnosti koje će </w:t>
-      </w:r>
-      <w:r>
-        <w:rPr>
-          <w:rFonts w:ascii="Arial" w:eastAsia="Arial" w:hAnsi="Arial" w:cs="Arial"/>
-          <w:sz w:val="24"/>
-          <w:szCs w:val="24"/>
-        </w:rPr>
-        <w:t>aplikacija</w:t>
-      </w:r>
-      <w:r>
-        <w:rPr>
-          <w:rFonts w:ascii="Arial" w:eastAsia="Arial" w:hAnsi="Arial" w:cs="Arial"/>
-          <w:sz w:val="24"/>
-          <w:szCs w:val="24"/>
-        </w:rPr>
-        <w:t xml:space="preserve"> sadržavati, a koje su navedene u prethodnom poglavlju. </w:t>
+        <w:t xml:space="preserve">U narednom dijelu će detaljno biti opisane osnovne funkcionalnosti koje će aplikacija sadržavati, a koje su navedene u prethodnom poglavlju. </w:t>
       </w:r>
     </w:p>
     <w:p>
@@ -945,16 +928,7 @@
           <w:sz w:val="28"/>
           <w:szCs w:val="28"/>
         </w:rPr>
-        <w:t xml:space="preserve">2.1 </w:t>
-      </w:r>
-      <w:r>
-        <w:rPr>
-          <w:rFonts w:ascii="Arial" w:eastAsia="Arial" w:hAnsi="Arial" w:cs="Arial"/>
-          <w:b/>
-          <w:sz w:val="28"/>
-          <w:szCs w:val="28"/>
-        </w:rPr>
-        <w:t>Kreiranje izvještaja</w:t>
+        <w:t>2.1 Kreiranje izvještaja</w:t>
       </w:r>
     </w:p>
     <w:p>
@@ -1139,15 +1113,7 @@
           <w:sz w:val="24"/>
           <w:szCs w:val="24"/>
         </w:rPr>
-        <w:t>Svaki od izvještaja je interakti</w:t>
-      </w:r>
-      <w:r>
-        <w:rPr>
-          <w:rFonts w:ascii="Arial" w:eastAsia="Arial" w:hAnsi="Arial" w:cs="Arial"/>
-          <w:sz w:val="24"/>
-          <w:szCs w:val="24"/>
-        </w:rPr>
-        <w:t>van u smislu da je omogućen odabir parametara čime se postiže povećanje ili smanjenje opsega podataka dobijenih upitom.</w:t>
+        <w:t>Svaki od izvještaja je interaktivan u smislu da je omogućen odabir parametara čime se postiže povećanje ili smanjenje opsega podataka dobijenih upitom.</w:t>
       </w:r>
     </w:p>
     <w:p>
@@ -1171,29 +1137,6 @@
           <w:szCs w:val="28"/>
         </w:rPr>
         <w:t>2.1.1.  Izvještaji za studente</w:t>
-      </w:r>
-    </w:p>
-    <w:p>
-      <w:pPr>
-        <w:pStyle w:val="normal0"/>
-        <w:spacing w:after="120" w:line="360" w:lineRule="auto"/>
-        <w:jc w:val="both"/>
-      </w:pPr>
-    </w:p>
-    <w:p>
-      <w:pPr>
-        <w:pStyle w:val="normal0"/>
-        <w:spacing w:after="0" w:line="360" w:lineRule="auto"/>
-        <w:ind w:firstLine="720"/>
-        <w:jc w:val="both"/>
-      </w:pPr>
-      <w:r>
-        <w:rPr>
-          <w:rFonts w:ascii="Arial" w:eastAsia="Arial" w:hAnsi="Arial" w:cs="Arial"/>
-          <w:sz w:val="24"/>
-          <w:szCs w:val="24"/>
-        </w:rPr>
-        <w:t>Informacije koje će biti moguće prikazati za studente su:</w:t>
       </w:r>
     </w:p>
     <w:p>
@@ -1216,77 +1159,20 @@
         <w:jc w:val="both"/>
         <w:rPr>
           <w:rFonts w:ascii="Arial" w:eastAsia="Arial" w:hAnsi="Arial" w:cs="Arial"/>
-          <w:sz w:val="24"/>
-          <w:szCs w:val="24"/>
-        </w:rPr>
-      </w:pPr>
-      <w:r>
-        <w:rPr>
-          <w:rFonts w:ascii="Arial" w:eastAsia="Arial" w:hAnsi="Arial" w:cs="Arial"/>
           <w:b/>
           <w:sz w:val="24"/>
           <w:szCs w:val="24"/>
         </w:rPr>
-        <w:t>Starosna dob studenata</w:t>
-      </w:r>
-      <w:r>
-        <w:rPr>
-          <w:rFonts w:ascii="Arial" w:eastAsia="Arial" w:hAnsi="Arial" w:cs="Arial"/>
-          <w:sz w:val="24"/>
-          <w:szCs w:val="24"/>
-        </w:rPr>
-        <w:t xml:space="preserve"> </w:t>
-      </w:r>
-    </w:p>
-    <w:p>
-      <w:pPr>
-        <w:pStyle w:val="normal0"/>
-        <w:spacing w:after="0" w:line="360" w:lineRule="auto"/>
-        <w:jc w:val="both"/>
-      </w:pPr>
-      <w:r>
-        <w:rPr>
-          <w:rFonts w:ascii="Arial" w:eastAsia="Arial" w:hAnsi="Arial" w:cs="Arial"/>
-          <w:sz w:val="24"/>
-          <w:szCs w:val="24"/>
-        </w:rPr>
-        <w:tab/>
-        <w:t>Izvještaj  predstav</w:t>
-      </w:r>
-      <w:r>
-        <w:rPr>
-          <w:rFonts w:ascii="Arial" w:eastAsia="Arial" w:hAnsi="Arial" w:cs="Arial"/>
-          <w:sz w:val="24"/>
-          <w:szCs w:val="24"/>
-        </w:rPr>
-        <w:t xml:space="preserve">lja pregled broja studenata po starosnoj dobi, pri čemu se izvještaj može dinamički mijenjati promjenom opsega starosne dobi, te intervala akademskih godina </w:t>
-      </w:r>
-    </w:p>
-    <w:p>
-      <w:pPr>
-        <w:pStyle w:val="normal0"/>
-        <w:spacing w:after="0" w:line="360" w:lineRule="auto"/>
-        <w:jc w:val="both"/>
-      </w:pPr>
-    </w:p>
-    <w:p>
-      <w:pPr>
-        <w:pStyle w:val="normal0"/>
-        <w:numPr>
-          <w:ilvl w:val="0"/>
-          <w:numId w:val="1"/>
-        </w:numPr>
-        <w:spacing w:after="0" w:line="360" w:lineRule="auto"/>
-        <w:ind w:hanging="360"/>
-        <w:contextualSpacing/>
-        <w:jc w:val="both"/>
+      </w:pPr>
+      <w:r>
         <w:rPr>
           <w:rFonts w:ascii="Arial" w:eastAsia="Arial" w:hAnsi="Arial" w:cs="Arial"/>
           <w:b/>
           <w:sz w:val="24"/>
           <w:szCs w:val="24"/>
         </w:rPr>
-      </w:pPr>
+        <w:t>Pregled ostvarenog</w:t>
+      </w:r>
       <w:r>
         <w:rPr>
           <w:rFonts w:ascii="Arial" w:eastAsia="Arial" w:hAnsi="Arial" w:cs="Arial"/>
@@ -1294,7 +1180,7 @@
           <w:sz w:val="24"/>
           <w:szCs w:val="24"/>
         </w:rPr>
-        <w:t>Pregled geografskih lokacija stanovanja studenata</w:t>
+        <w:t xml:space="preserve"> uspjeha studenta</w:t>
       </w:r>
     </w:p>
     <w:p>
@@ -1310,60 +1196,7 @@
           <w:sz w:val="24"/>
           <w:szCs w:val="24"/>
         </w:rPr>
-        <w:t>Izvještaj predstavlja pregled geografskog porijekla studenata, pri čemu se izvještaj može dinamički mijenjati odabirom da li će se prikazati broj studenata po svim mjestima, ili odabranim mjestima.</w:t>
-      </w:r>
-    </w:p>
-    <w:p>
-      <w:pPr>
-        <w:pStyle w:val="normal0"/>
-        <w:numPr>
-          <w:ilvl w:val="0"/>
-          <w:numId w:val="1"/>
-        </w:numPr>
-        <w:spacing w:after="0" w:line="360" w:lineRule="auto"/>
-        <w:ind w:hanging="360"/>
-        <w:contextualSpacing/>
-        <w:jc w:val="both"/>
-        <w:rPr>
-          <w:rFonts w:ascii="Arial" w:eastAsia="Arial" w:hAnsi="Arial" w:cs="Arial"/>
-          <w:b/>
-          <w:sz w:val="24"/>
-          <w:szCs w:val="24"/>
-        </w:rPr>
-      </w:pPr>
-      <w:r>
-        <w:rPr>
-          <w:rFonts w:ascii="Arial" w:eastAsia="Arial" w:hAnsi="Arial" w:cs="Arial"/>
-          <w:b/>
-          <w:sz w:val="24"/>
-          <w:szCs w:val="24"/>
-        </w:rPr>
-        <w:t>Pregled ostvarenih uspjeha studenta</w:t>
-      </w:r>
-    </w:p>
-    <w:p>
-      <w:pPr>
-        <w:pStyle w:val="normal0"/>
-        <w:spacing w:after="0" w:line="360" w:lineRule="auto"/>
-        <w:ind w:firstLine="720"/>
-        <w:jc w:val="both"/>
-      </w:pPr>
-      <w:r>
-        <w:rPr>
-          <w:rFonts w:ascii="Arial" w:eastAsia="Arial" w:hAnsi="Arial" w:cs="Arial"/>
-          <w:sz w:val="24"/>
-          <w:szCs w:val="24"/>
-        </w:rPr>
-        <w:lastRenderedPageBreak/>
-        <w:t xml:space="preserve">Izvještaj predstavlja </w:t>
-      </w:r>
-      <w:r>
-        <w:rPr>
-          <w:rFonts w:ascii="Arial" w:eastAsia="Arial" w:hAnsi="Arial" w:cs="Arial"/>
-          <w:sz w:val="24"/>
-          <w:szCs w:val="24"/>
-        </w:rPr>
-        <w:t>pregled postignutih rezultata studenata, pri čemu se se izvještaj može dinamički mijenjati odabirom jednog ili više studenata za koji se vrši pregled informacija, zatim interval akademskih godina za koje se pregled informacija vrši</w:t>
+        <w:t>Izvještaj predstavlja pregled postignutih rezultata studenata, pri čemu se se izvještaj može dinamički mijenjati odabirom jednog ili više studenata za koji se vrši pregled informacija, zatim interval akademskih godina za koje se pregled informacija vrši</w:t>
       </w:r>
     </w:p>
     <w:p>
@@ -1386,7 +1219,7 @@
           <w:sz w:val="28"/>
           <w:szCs w:val="28"/>
         </w:rPr>
-        <w:t>2.1.2. Izvještaji za pr</w:t>
+        <w:t>2.1.2.</w:t>
       </w:r>
       <w:r>
         <w:rPr>
@@ -1395,7 +1228,16 @@
           <w:sz w:val="28"/>
           <w:szCs w:val="28"/>
         </w:rPr>
-        <w:t>edmete</w:t>
+        <w:t xml:space="preserve"> Generalni izvještaji i i</w:t>
+      </w:r>
+      <w:r>
+        <w:rPr>
+          <w:rFonts w:ascii="Arial" w:eastAsia="Arial" w:hAnsi="Arial" w:cs="Arial"/>
+          <w:b/>
+          <w:sz w:val="28"/>
+          <w:szCs w:val="28"/>
+        </w:rPr>
+        <w:t>zvještaji za predmete</w:t>
       </w:r>
     </w:p>
     <w:p>
@@ -1404,6 +1246,11 @@
         <w:spacing w:after="0" w:line="360" w:lineRule="auto"/>
         <w:ind w:firstLine="720"/>
         <w:jc w:val="both"/>
+        <w:rPr>
+          <w:rFonts w:ascii="Arial" w:eastAsia="Arial" w:hAnsi="Arial" w:cs="Arial"/>
+          <w:sz w:val="24"/>
+          <w:szCs w:val="24"/>
+        </w:rPr>
       </w:pPr>
       <w:r>
         <w:rPr>
@@ -1413,14 +1260,6 @@
         </w:rPr>
         <w:t>Informacije koje će biti moguće prikazati za predmete su:</w:t>
       </w:r>
-    </w:p>
-    <w:p>
-      <w:pPr>
-        <w:pStyle w:val="normal0"/>
-        <w:spacing w:after="0" w:line="360" w:lineRule="auto"/>
-        <w:ind w:firstLine="720"/>
-        <w:jc w:val="both"/>
-      </w:pPr>
     </w:p>
     <w:p>
       <w:pPr>
@@ -1447,38 +1286,36 @@
           <w:sz w:val="24"/>
           <w:szCs w:val="24"/>
         </w:rPr>
-        <w:t>Pregled broj studenata po predmetima</w:t>
-      </w:r>
-    </w:p>
-    <w:p>
-      <w:pPr>
-        <w:pStyle w:val="normal0"/>
-        <w:spacing w:after="0" w:line="360" w:lineRule="auto"/>
-        <w:ind w:firstLine="720"/>
-        <w:jc w:val="both"/>
-      </w:pPr>
-      <w:r>
-        <w:rPr>
-          <w:rFonts w:ascii="Arial" w:eastAsia="Arial" w:hAnsi="Arial" w:cs="Arial"/>
-          <w:sz w:val="24"/>
-          <w:szCs w:val="24"/>
-        </w:rPr>
-        <w:t xml:space="preserve">Izvještaj  predstavlja pregled broja studenata po predmetima, pri čemu se izvještaj može dinamički mijenjati promjenom intervala akademskih godina </w:t>
-      </w:r>
-    </w:p>
-    <w:p>
-      <w:pPr>
-        <w:pStyle w:val="normal0"/>
-        <w:spacing w:after="0" w:line="360" w:lineRule="auto"/>
-        <w:jc w:val="both"/>
-      </w:pPr>
+        <w:t>Pregled ocjena tokom svih akademskih godina</w:t>
+      </w:r>
+    </w:p>
+    <w:p>
+      <w:pPr>
+        <w:pStyle w:val="normal0"/>
+        <w:spacing w:after="0" w:line="360" w:lineRule="auto"/>
+        <w:contextualSpacing/>
+        <w:jc w:val="both"/>
+        <w:rPr>
+          <w:rFonts w:ascii="Arial" w:eastAsia="Arial" w:hAnsi="Arial" w:cs="Arial"/>
+          <w:sz w:val="24"/>
+          <w:szCs w:val="24"/>
+        </w:rPr>
+      </w:pPr>
+      <w:r>
+        <w:rPr>
+          <w:rFonts w:ascii="Arial" w:eastAsia="Arial" w:hAnsi="Arial" w:cs="Arial"/>
+          <w:sz w:val="24"/>
+          <w:szCs w:val="24"/>
+        </w:rPr>
+        <w:t>Za svaku akademsku godinu prikazan je konačan broj studenata koji su upisali ocjenu 6, 7...10.</w:t>
+      </w:r>
     </w:p>
     <w:p>
       <w:pPr>
         <w:pStyle w:val="normal0"/>
         <w:numPr>
           <w:ilvl w:val="0"/>
-          <w:numId w:val="9"/>
+          <w:numId w:val="8"/>
         </w:numPr>
         <w:spacing w:after="0" w:line="360" w:lineRule="auto"/>
         <w:ind w:hanging="360"/>
@@ -1486,19 +1323,11 @@
         <w:jc w:val="both"/>
         <w:rPr>
           <w:rFonts w:ascii="Arial" w:eastAsia="Arial" w:hAnsi="Arial" w:cs="Arial"/>
-          <w:sz w:val="24"/>
-          <w:szCs w:val="24"/>
-        </w:rPr>
-      </w:pPr>
-      <w:r>
-        <w:rPr>
-          <w:rFonts w:ascii="Arial" w:eastAsia="Arial" w:hAnsi="Arial" w:cs="Arial"/>
           <w:b/>
           <w:sz w:val="24"/>
           <w:szCs w:val="24"/>
         </w:rPr>
-        <w:t>Preg</w:t>
-      </w:r>
+      </w:pPr>
       <w:r>
         <w:rPr>
           <w:rFonts w:ascii="Arial" w:eastAsia="Arial" w:hAnsi="Arial" w:cs="Arial"/>
@@ -1506,36 +1335,87 @@
           <w:sz w:val="24"/>
           <w:szCs w:val="24"/>
         </w:rPr>
-        <w:t>led uspjeha studenata po predmetima</w:t>
-      </w:r>
-    </w:p>
-    <w:p>
-      <w:pPr>
-        <w:pStyle w:val="normal0"/>
-        <w:spacing w:after="0" w:line="360" w:lineRule="auto"/>
-        <w:jc w:val="both"/>
-      </w:pPr>
-      <w:r>
-        <w:rPr>
-          <w:rFonts w:ascii="Arial" w:eastAsia="Arial" w:hAnsi="Arial" w:cs="Arial"/>
-          <w:sz w:val="24"/>
-          <w:szCs w:val="24"/>
-        </w:rPr>
-        <w:t>Izvještaj predstavlja pregled postignutih rezultata studenata po predmetima, pri čemu se se izvještaj može dinamički mijenjati odabirom jednog ili više predmeta za koji se vrši pregled informacija, zatim interval akadems</w:t>
-      </w:r>
-      <w:r>
-        <w:rPr>
-          <w:rFonts w:ascii="Arial" w:eastAsia="Arial" w:hAnsi="Arial" w:cs="Arial"/>
-          <w:sz w:val="24"/>
-          <w:szCs w:val="24"/>
-        </w:rPr>
-        <w:t>kih godina za koje se pregled informacija vrši</w:t>
-      </w:r>
-    </w:p>
-    <w:p>
-      <w:pPr>
-        <w:pStyle w:val="normal0"/>
-        <w:spacing w:line="360" w:lineRule="auto"/>
+        <w:t>Pregled broja ocjena za izabranu akademsku godinu</w:t>
+      </w:r>
+    </w:p>
+    <w:p>
+      <w:pPr>
+        <w:pStyle w:val="normal0"/>
+        <w:spacing w:after="0" w:line="360" w:lineRule="auto"/>
+        <w:contextualSpacing/>
+        <w:jc w:val="both"/>
+        <w:rPr>
+          <w:rFonts w:ascii="Arial" w:eastAsia="Arial" w:hAnsi="Arial" w:cs="Arial"/>
+          <w:sz w:val="24"/>
+          <w:szCs w:val="24"/>
+        </w:rPr>
+      </w:pPr>
+      <w:r>
+        <w:rPr>
+          <w:rFonts w:ascii="Arial" w:eastAsia="Arial" w:hAnsi="Arial" w:cs="Arial"/>
+          <w:sz w:val="24"/>
+          <w:szCs w:val="24"/>
+        </w:rPr>
+        <w:lastRenderedPageBreak/>
+        <w:t>Izvještaj daje prikaz koliko je ukupno ocjena upisano u izabranoj akademskoj godini.</w:t>
+      </w:r>
+    </w:p>
+    <w:p>
+      <w:pPr>
+        <w:pStyle w:val="normal0"/>
+        <w:spacing w:after="0" w:line="360" w:lineRule="auto"/>
+        <w:ind w:firstLine="720"/>
+        <w:jc w:val="both"/>
+      </w:pPr>
+    </w:p>
+    <w:p>
+      <w:pPr>
+        <w:pStyle w:val="normal0"/>
+        <w:numPr>
+          <w:ilvl w:val="0"/>
+          <w:numId w:val="8"/>
+        </w:numPr>
+        <w:spacing w:after="0" w:line="360" w:lineRule="auto"/>
+        <w:ind w:hanging="360"/>
+        <w:contextualSpacing/>
+        <w:jc w:val="both"/>
+        <w:rPr>
+          <w:rFonts w:ascii="Arial" w:eastAsia="Arial" w:hAnsi="Arial" w:cs="Arial"/>
+          <w:b/>
+          <w:sz w:val="24"/>
+          <w:szCs w:val="24"/>
+        </w:rPr>
+      </w:pPr>
+      <w:r>
+        <w:rPr>
+          <w:rFonts w:ascii="Arial" w:eastAsia="Arial" w:hAnsi="Arial" w:cs="Arial"/>
+          <w:b/>
+          <w:sz w:val="24"/>
+          <w:szCs w:val="24"/>
+        </w:rPr>
+        <w:t>Pregled broj studenata po predmetima</w:t>
+      </w:r>
+    </w:p>
+    <w:p>
+      <w:pPr>
+        <w:pStyle w:val="normal0"/>
+        <w:spacing w:after="0" w:line="360" w:lineRule="auto"/>
+        <w:ind w:firstLine="720"/>
+        <w:jc w:val="both"/>
+      </w:pPr>
+      <w:r>
+        <w:rPr>
+          <w:rFonts w:ascii="Arial" w:eastAsia="Arial" w:hAnsi="Arial" w:cs="Arial"/>
+          <w:sz w:val="24"/>
+          <w:szCs w:val="24"/>
+        </w:rPr>
+        <w:t xml:space="preserve">Izvještaj  predstavlja pregled broja studenata po predmetima, pri čemu se izvještaj može dinamički mijenjati promjenom intervala akademskih godina </w:t>
+      </w:r>
+    </w:p>
+    <w:p>
+      <w:pPr>
+        <w:pStyle w:val="normal0"/>
+        <w:spacing w:after="0" w:line="360" w:lineRule="auto"/>
         <w:jc w:val="both"/>
       </w:pPr>
     </w:p>
@@ -1552,62 +1432,36 @@
           <w:sz w:val="28"/>
           <w:szCs w:val="28"/>
         </w:rPr>
-        <w:t xml:space="preserve">2.2 </w:t>
-      </w:r>
-      <w:r>
+        <w:t>2.3 Analiza završenih studentskih anketa</w:t>
+      </w:r>
+    </w:p>
+    <w:p>
+      <w:pPr>
+        <w:pStyle w:val="normal0"/>
+        <w:spacing w:after="240" w:line="360" w:lineRule="auto"/>
+        <w:ind w:firstLine="720"/>
+        <w:jc w:val="both"/>
+      </w:pPr>
+      <w:r>
+        <w:rPr>
+          <w:rFonts w:ascii="Arial" w:eastAsia="Arial" w:hAnsi="Arial" w:cs="Arial"/>
+          <w:sz w:val="24"/>
+          <w:szCs w:val="24"/>
+        </w:rPr>
+        <w:t xml:space="preserve">Nakon svakog završenog semestra studenti imaju mogućnost da popune anketu i ocjene predmet, profesora i cjelokupnu organizaciju svakog kursa. Informacije o tome kako su studenti zadovoljni sa predavanjima, vježbama, predavačem, zadaćama i sl., na konkretnom predmetu, bit će predstavljene u vidu grafova. Na taj način, za svaki predmet, korisnik aplikacije može dobiti grafički prikaz svake pojedine stavke završene ankete, koja ima pridruženu konačnu ocjenu. </w:t>
+      </w:r>
+    </w:p>
+    <w:p>
+      <w:pPr>
+        <w:pStyle w:val="normal0"/>
+        <w:spacing w:after="120" w:line="360" w:lineRule="auto"/>
+        <w:jc w:val="both"/>
         <w:rPr>
           <w:rFonts w:ascii="Arial" w:eastAsia="Arial" w:hAnsi="Arial" w:cs="Arial"/>
           <w:b/>
           <w:sz w:val="28"/>
           <w:szCs w:val="28"/>
         </w:rPr>
-        <w:t>Prikaz gradova iz kojih studenti dolaze upotrebom Google maps</w:t>
-      </w:r>
-    </w:p>
-    <w:p>
-      <w:pPr>
-        <w:pStyle w:val="normal0"/>
-        <w:spacing w:after="0" w:line="360" w:lineRule="auto"/>
-        <w:ind w:firstLine="720"/>
-        <w:jc w:val="both"/>
-      </w:pPr>
-      <w:r>
-        <w:rPr>
-          <w:rFonts w:ascii="Arial" w:eastAsia="Arial" w:hAnsi="Arial" w:cs="Arial"/>
-          <w:sz w:val="24"/>
-          <w:szCs w:val="24"/>
-        </w:rPr>
-        <w:t>Karta sadrži sve gradove iz Bosne i Hercegovine i svakom gradu je pridružena neka nijansa izabrane boje. Najtamnija nijansa izabrane boje ozna</w:t>
-      </w:r>
-      <w:r>
-        <w:rPr>
-          <w:rFonts w:ascii="Arial" w:eastAsia="Arial" w:hAnsi="Arial" w:cs="Arial"/>
-          <w:sz w:val="24"/>
-          <w:szCs w:val="24"/>
-        </w:rPr>
-        <w:t>čava da iz tog grada dolazi najviše studenata u odnosu na sve studenete fakulteta. Najsvijetlija nijansa boje znači da iz tog grada dolazi najmanji broj studenata koji studiraju na fakultetu. Dakle, svaki grad je obojan nekom nijansom izabrane boje, a nija</w:t>
-      </w:r>
-      <w:r>
-        <w:rPr>
-          <w:rFonts w:ascii="Arial" w:eastAsia="Arial" w:hAnsi="Arial" w:cs="Arial"/>
-          <w:sz w:val="24"/>
-          <w:szCs w:val="24"/>
-        </w:rPr>
-        <w:t>nsa se računa shodno procentu studenata koji dolaze iz tog grada.</w:t>
-      </w:r>
-    </w:p>
-    <w:p>
-      <w:pPr>
-        <w:pStyle w:val="normal0"/>
-        <w:spacing w:after="120" w:line="360" w:lineRule="auto"/>
-        <w:jc w:val="both"/>
-      </w:pPr>
-    </w:p>
-    <w:p>
-      <w:pPr>
-        <w:pStyle w:val="normal0"/>
-        <w:spacing w:after="240" w:line="360" w:lineRule="auto"/>
-        <w:jc w:val="both"/>
       </w:pPr>
       <w:r>
         <w:rPr>
@@ -1616,8 +1470,36 @@
           <w:sz w:val="28"/>
           <w:szCs w:val="28"/>
         </w:rPr>
-        <w:t xml:space="preserve">2.3 </w:t>
-      </w:r>
+        <w:t>2.4. Prikaz i filtriranje anketnih komentara</w:t>
+      </w:r>
+    </w:p>
+    <w:p>
+      <w:pPr>
+        <w:pStyle w:val="normal0"/>
+        <w:spacing w:after="0" w:line="360" w:lineRule="auto"/>
+        <w:jc w:val="both"/>
+        <w:rPr>
+          <w:rFonts w:ascii="Arial" w:hAnsi="Arial" w:cs="Arial"/>
+          <w:sz w:val="24"/>
+          <w:szCs w:val="24"/>
+        </w:rPr>
+      </w:pPr>
+      <w:r>
+        <w:rPr>
+          <w:rFonts w:ascii="Arial" w:hAnsi="Arial" w:cs="Arial"/>
+          <w:sz w:val="24"/>
+          <w:szCs w:val="24"/>
+        </w:rPr>
+        <w:tab/>
+        <w:t>Aplikacija omogućava prikaz svih komentara, koje su studenti ostavili u sklopu anketa, za izabranu akademsku godinu i predmet. Filtriranje je moguće uraditi na osnovu četiri kriterija: prikaz svih komentara, samo pozitivni, samo negativni i komentari sa unesenom ključnom rječju.</w:t>
+      </w:r>
+    </w:p>
+    <w:p>
+      <w:pPr>
+        <w:pStyle w:val="normal0"/>
+        <w:spacing w:after="120" w:line="360" w:lineRule="auto"/>
+        <w:jc w:val="both"/>
+      </w:pPr>
       <w:r>
         <w:rPr>
           <w:rFonts w:ascii="Arial" w:eastAsia="Arial" w:hAnsi="Arial" w:cs="Arial"/>
@@ -1625,55 +1507,8 @@
           <w:sz w:val="28"/>
           <w:szCs w:val="28"/>
         </w:rPr>
-        <w:t>Analiza završenih studentskih anketa</w:t>
-      </w:r>
-    </w:p>
-    <w:p>
-      <w:pPr>
-        <w:pStyle w:val="normal0"/>
-        <w:spacing w:after="240" w:line="360" w:lineRule="auto"/>
-        <w:ind w:firstLine="720"/>
-        <w:jc w:val="both"/>
-      </w:pPr>
-      <w:r>
-        <w:rPr>
-          <w:rFonts w:ascii="Arial" w:eastAsia="Arial" w:hAnsi="Arial" w:cs="Arial"/>
-          <w:sz w:val="24"/>
-          <w:szCs w:val="24"/>
-        </w:rPr>
-        <w:t xml:space="preserve">Nakon svakog završenog semestra studenti imaju mogućnost da popune anketu i ocjene predmet, profesora i cjelokupnu organizaciju svakog kursa. Informacije o tome kako su studenti zadovoljni sa predavanjima, vježbama, </w:t>
-      </w:r>
-      <w:r>
-        <w:rPr>
-          <w:rFonts w:ascii="Arial" w:eastAsia="Arial" w:hAnsi="Arial" w:cs="Arial"/>
-          <w:sz w:val="24"/>
-          <w:szCs w:val="24"/>
-        </w:rPr>
-        <w:lastRenderedPageBreak/>
-        <w:t>predavačem, zadaćama i sl., na konkretno</w:t>
-      </w:r>
-      <w:r>
-        <w:rPr>
-          <w:rFonts w:ascii="Arial" w:eastAsia="Arial" w:hAnsi="Arial" w:cs="Arial"/>
-          <w:sz w:val="24"/>
-          <w:szCs w:val="24"/>
-        </w:rPr>
-        <w:t xml:space="preserve">m predmetu, bit će predstavljene u vidu grafova. Na taj način, za svaki predmet, korisnik aplikacije može dobiti grafički prikaz svake pojedine stavke završene ankete, koja ima pridruženu konačnu ocjenu. </w:t>
-      </w:r>
-    </w:p>
-    <w:p>
-      <w:pPr>
-        <w:pStyle w:val="normal0"/>
-        <w:spacing w:after="0" w:line="360" w:lineRule="auto"/>
-        <w:jc w:val="both"/>
-      </w:pPr>
-    </w:p>
-    <w:p>
-      <w:pPr>
-        <w:pStyle w:val="normal0"/>
-        <w:spacing w:after="120" w:line="360" w:lineRule="auto"/>
-        <w:jc w:val="both"/>
-      </w:pPr>
+        <w:t>2.</w:t>
+      </w:r>
       <w:r>
         <w:rPr>
           <w:rFonts w:ascii="Arial" w:eastAsia="Arial" w:hAnsi="Arial" w:cs="Arial"/>
@@ -1681,7 +1516,7 @@
           <w:sz w:val="28"/>
           <w:szCs w:val="28"/>
         </w:rPr>
-        <w:t xml:space="preserve">2.4 </w:t>
+        <w:t>5</w:t>
       </w:r>
       <w:r>
         <w:rPr>
@@ -1690,7 +1525,7 @@
           <w:sz w:val="28"/>
           <w:szCs w:val="28"/>
         </w:rPr>
-        <w:t>Generisanje PDF dokumenata</w:t>
+        <w:t xml:space="preserve"> Generisanje PDF dokumenata</w:t>
       </w:r>
     </w:p>
     <w:p>
@@ -1706,23 +1541,7 @@
           <w:sz w:val="24"/>
           <w:szCs w:val="24"/>
         </w:rPr>
-        <w:t xml:space="preserve">Svaka od navedenih </w:t>
-      </w:r>
-      <w:r>
-        <w:rPr>
-          <w:rFonts w:ascii="Arial" w:eastAsia="Arial" w:hAnsi="Arial" w:cs="Arial"/>
-          <w:sz w:val="24"/>
-          <w:szCs w:val="24"/>
-        </w:rPr>
-        <w:t>funkcionalnosti koja znači iscrtavanje grafikona ili tabele sa sobom nudi i mogućnost generisanja PDF dokumenta koji će sadržavati taj grafikon ili tabelu. Korisnik aplikacije na jednostavan način može željene prezentacije podataka izvesti u format pogodan</w:t>
-      </w:r>
-      <w:r>
-        <w:rPr>
-          <w:rFonts w:ascii="Arial" w:eastAsia="Arial" w:hAnsi="Arial" w:cs="Arial"/>
-          <w:sz w:val="24"/>
-          <w:szCs w:val="24"/>
-        </w:rPr>
-        <w:t xml:space="preserve"> za pritanje, PDF format.</w:t>
+        <w:t>Svaka od navedenih funkcionalnosti koja znači iscrtavanje grafikona ili tabele sa sobom nudi i mogućnost generisanja PDF dokumenta koji će sadržavati taj grafikon ili tabelu. Korisnik aplikacije na jednostavan način može željene prezentacije podataka izvesti u format pogodan za pritanje, PDF format.</w:t>
       </w:r>
     </w:p>
     <w:p>
@@ -1754,7 +1573,7 @@
           <w:sz w:val="28"/>
           <w:szCs w:val="28"/>
         </w:rPr>
-        <w:t>5.</w:t>
+        <w:t>6</w:t>
       </w:r>
       <w:r>
         <w:rPr>
@@ -1763,8 +1582,183 @@
           <w:sz w:val="28"/>
           <w:szCs w:val="28"/>
         </w:rPr>
-        <w:t xml:space="preserve"> </w:t>
-      </w:r>
+        <w:t xml:space="preserve"> Projekcija broj studenata na predmetu</w:t>
+      </w:r>
+    </w:p>
+    <w:p>
+      <w:pPr>
+        <w:pStyle w:val="normal0"/>
+        <w:spacing w:after="0" w:line="360" w:lineRule="auto"/>
+        <w:ind w:firstLine="720"/>
+        <w:jc w:val="both"/>
+        <w:rPr>
+          <w:rFonts w:ascii="Arial" w:eastAsia="Arial" w:hAnsi="Arial" w:cs="Arial"/>
+          <w:sz w:val="24"/>
+          <w:szCs w:val="24"/>
+        </w:rPr>
+      </w:pPr>
+      <w:r>
+        <w:rPr>
+          <w:rFonts w:ascii="Arial" w:eastAsia="Arial" w:hAnsi="Arial" w:cs="Arial"/>
+          <w:sz w:val="24"/>
+          <w:szCs w:val="24"/>
+        </w:rPr>
+        <w:t>Podaci o broju studenata na konkretnom predmetu, u prethodnih nekoliko godina se mogu iskoristiti za projekciju broja studenata na istom tom predmetu u narednih nekoliko godina. Korištenjem linearne regresije taj trend će biti predstavljen grafički, u vidu funkcije, što pruža jasan i jednostavan uvid o broju studenata koji se može očekivati idućih godina na predmetu. Ti podaci mogu poslužiti za planiranje i angažovanje nastavnog osoblja na predmetu u budućnosti.</w:t>
+      </w:r>
+    </w:p>
+    <w:p>
+      <w:pPr>
+        <w:pStyle w:val="normal0"/>
+        <w:spacing w:after="120" w:line="360" w:lineRule="auto"/>
+        <w:jc w:val="both"/>
+      </w:pPr>
+    </w:p>
+    <w:p>
+      <w:pPr>
+        <w:pStyle w:val="normal0"/>
+        <w:spacing w:after="120" w:line="360" w:lineRule="auto"/>
+        <w:jc w:val="both"/>
+      </w:pPr>
+    </w:p>
+    <w:p>
+      <w:pPr>
+        <w:pStyle w:val="normal0"/>
+        <w:spacing w:after="120" w:line="360" w:lineRule="auto"/>
+        <w:jc w:val="both"/>
+      </w:pPr>
+    </w:p>
+    <w:p>
+      <w:pPr>
+        <w:pStyle w:val="normal0"/>
+        <w:spacing w:after="120" w:line="360" w:lineRule="auto"/>
+        <w:jc w:val="both"/>
+      </w:pPr>
+    </w:p>
+    <w:p>
+      <w:pPr>
+        <w:pStyle w:val="normal0"/>
+        <w:spacing w:after="120" w:line="360" w:lineRule="auto"/>
+        <w:jc w:val="both"/>
+      </w:pPr>
+    </w:p>
+    <w:p>
+      <w:pPr>
+        <w:pStyle w:val="normal0"/>
+        <w:spacing w:after="120" w:line="360" w:lineRule="auto"/>
+        <w:jc w:val="both"/>
+      </w:pPr>
+    </w:p>
+    <w:p>
+      <w:pPr>
+        <w:pStyle w:val="normal0"/>
+        <w:spacing w:after="120" w:line="360" w:lineRule="auto"/>
+        <w:jc w:val="both"/>
+      </w:pPr>
+    </w:p>
+    <w:p>
+      <w:pPr>
+        <w:pStyle w:val="normal0"/>
+        <w:spacing w:after="120" w:line="360" w:lineRule="auto"/>
+        <w:jc w:val="both"/>
+      </w:pPr>
+    </w:p>
+    <w:p>
+      <w:pPr>
+        <w:pStyle w:val="normal0"/>
+        <w:spacing w:after="120" w:line="360" w:lineRule="auto"/>
+        <w:jc w:val="both"/>
+      </w:pPr>
+    </w:p>
+    <w:p>
+      <w:pPr>
+        <w:pStyle w:val="normal0"/>
+        <w:spacing w:after="120" w:line="360" w:lineRule="auto"/>
+        <w:jc w:val="both"/>
+      </w:pPr>
+    </w:p>
+    <w:p>
+      <w:pPr>
+        <w:pStyle w:val="normal0"/>
+        <w:spacing w:after="120" w:line="360" w:lineRule="auto"/>
+        <w:jc w:val="both"/>
+      </w:pPr>
+    </w:p>
+    <w:p>
+      <w:pPr>
+        <w:pStyle w:val="normal0"/>
+        <w:spacing w:after="120" w:line="360" w:lineRule="auto"/>
+        <w:jc w:val="both"/>
+      </w:pPr>
+    </w:p>
+    <w:p>
+      <w:pPr>
+        <w:pStyle w:val="normal0"/>
+        <w:spacing w:after="120" w:line="360" w:lineRule="auto"/>
+        <w:jc w:val="both"/>
+      </w:pPr>
+    </w:p>
+    <w:p>
+      <w:pPr>
+        <w:pStyle w:val="normal0"/>
+        <w:spacing w:after="120" w:line="360" w:lineRule="auto"/>
+        <w:jc w:val="both"/>
+      </w:pPr>
+    </w:p>
+    <w:p>
+      <w:pPr>
+        <w:pStyle w:val="normal0"/>
+        <w:spacing w:after="120" w:line="360" w:lineRule="auto"/>
+        <w:jc w:val="both"/>
+      </w:pPr>
+    </w:p>
+    <w:p>
+      <w:pPr>
+        <w:pStyle w:val="normal0"/>
+        <w:spacing w:after="120" w:line="360" w:lineRule="auto"/>
+        <w:jc w:val="both"/>
+      </w:pPr>
+    </w:p>
+    <w:p>
+      <w:pPr>
+        <w:pStyle w:val="normal0"/>
+        <w:spacing w:after="120" w:line="360" w:lineRule="auto"/>
+        <w:jc w:val="both"/>
+      </w:pPr>
+    </w:p>
+    <w:p>
+      <w:pPr>
+        <w:pStyle w:val="normal0"/>
+        <w:spacing w:after="120" w:line="360" w:lineRule="auto"/>
+        <w:jc w:val="both"/>
+      </w:pPr>
+    </w:p>
+    <w:p>
+      <w:pPr>
+        <w:pStyle w:val="normal0"/>
+        <w:spacing w:after="120" w:line="360" w:lineRule="auto"/>
+        <w:jc w:val="both"/>
+      </w:pPr>
+    </w:p>
+    <w:p>
+      <w:pPr>
+        <w:pStyle w:val="normal0"/>
+        <w:spacing w:after="120" w:line="360" w:lineRule="auto"/>
+        <w:jc w:val="both"/>
+      </w:pPr>
+    </w:p>
+    <w:p>
+      <w:pPr>
+        <w:pStyle w:val="normal0"/>
+        <w:spacing w:after="120" w:line="360" w:lineRule="auto"/>
+        <w:jc w:val="both"/>
+      </w:pPr>
+    </w:p>
+    <w:p>
+      <w:pPr>
+        <w:pStyle w:val="normal0"/>
+        <w:spacing w:after="120" w:line="360" w:lineRule="auto"/>
+        <w:jc w:val="both"/>
+      </w:pPr>
       <w:r>
         <w:rPr>
           <w:rFonts w:ascii="Arial" w:eastAsia="Arial" w:hAnsi="Arial" w:cs="Arial"/>
@@ -1772,7 +1766,7 @@
           <w:sz w:val="28"/>
           <w:szCs w:val="28"/>
         </w:rPr>
-        <w:t>Projekcija broj studenata na predmetu</w:t>
+        <w:t>3. Tehnologija</w:t>
       </w:r>
     </w:p>
     <w:p>
@@ -1788,148 +1782,7 @@
           <w:sz w:val="24"/>
           <w:szCs w:val="24"/>
         </w:rPr>
-        <w:t>Podaci o broju studenata na konkretnom predmetu, u prethodnih nekoliko godina se mogu iskoristiti za projekciju broja studenata na istom tom predmetu u narednih nekoliko godina. Korišten</w:t>
-      </w:r>
-      <w:r>
-        <w:rPr>
-          <w:rFonts w:ascii="Arial" w:eastAsia="Arial" w:hAnsi="Arial" w:cs="Arial"/>
-          <w:sz w:val="24"/>
-          <w:szCs w:val="24"/>
-        </w:rPr>
-        <w:t>jem linearne regresije taj trend će biti predstavljen grafički, u vidu funkcije, što pruža jasan i jednostavan uvid o broju studenata koji se može očekivati idućih godina na predmetu. Ti podaci mogu poslužiti za planiranje i angažovanje nastavnog osoblja n</w:t>
-      </w:r>
-      <w:r>
-        <w:rPr>
-          <w:rFonts w:ascii="Arial" w:eastAsia="Arial" w:hAnsi="Arial" w:cs="Arial"/>
-          <w:sz w:val="24"/>
-          <w:szCs w:val="24"/>
-        </w:rPr>
-        <w:t>a predmetu u budućnosti.</w:t>
-      </w:r>
-    </w:p>
-    <w:p>
-      <w:pPr>
-        <w:pStyle w:val="normal0"/>
-        <w:spacing w:after="120" w:line="360" w:lineRule="auto"/>
-        <w:jc w:val="both"/>
-      </w:pPr>
-    </w:p>
-    <w:p>
-      <w:pPr>
-        <w:pStyle w:val="normal0"/>
-        <w:spacing w:after="120" w:line="360" w:lineRule="auto"/>
-        <w:jc w:val="both"/>
-      </w:pPr>
-    </w:p>
-    <w:p>
-      <w:pPr>
-        <w:pStyle w:val="normal0"/>
-        <w:spacing w:after="120" w:line="360" w:lineRule="auto"/>
-        <w:jc w:val="both"/>
-      </w:pPr>
-    </w:p>
-    <w:p>
-      <w:pPr>
-        <w:pStyle w:val="normal0"/>
-        <w:spacing w:after="120" w:line="360" w:lineRule="auto"/>
-        <w:jc w:val="both"/>
-      </w:pPr>
-    </w:p>
-    <w:p>
-      <w:pPr>
-        <w:pStyle w:val="normal0"/>
-        <w:spacing w:after="120" w:line="360" w:lineRule="auto"/>
-        <w:jc w:val="both"/>
-      </w:pPr>
-    </w:p>
-    <w:p>
-      <w:pPr>
-        <w:pStyle w:val="normal0"/>
-        <w:spacing w:after="120" w:line="360" w:lineRule="auto"/>
-        <w:jc w:val="both"/>
-      </w:pPr>
-    </w:p>
-    <w:p>
-      <w:pPr>
-        <w:pStyle w:val="normal0"/>
-        <w:spacing w:after="120" w:line="360" w:lineRule="auto"/>
-        <w:jc w:val="both"/>
-      </w:pPr>
-    </w:p>
-    <w:p>
-      <w:pPr>
-        <w:pStyle w:val="normal0"/>
-        <w:spacing w:after="120" w:line="360" w:lineRule="auto"/>
-        <w:jc w:val="both"/>
-      </w:pPr>
-    </w:p>
-    <w:p>
-      <w:pPr>
-        <w:pStyle w:val="normal0"/>
-        <w:spacing w:after="120" w:line="360" w:lineRule="auto"/>
-        <w:jc w:val="both"/>
-      </w:pPr>
-    </w:p>
-    <w:p>
-      <w:pPr>
-        <w:pStyle w:val="normal0"/>
-        <w:spacing w:after="120" w:line="360" w:lineRule="auto"/>
-        <w:jc w:val="both"/>
-      </w:pPr>
-    </w:p>
-    <w:p>
-      <w:pPr>
-        <w:pStyle w:val="normal0"/>
-        <w:spacing w:after="120" w:line="360" w:lineRule="auto"/>
-        <w:jc w:val="both"/>
-      </w:pPr>
-    </w:p>
-    <w:p>
-      <w:pPr>
-        <w:pStyle w:val="normal0"/>
-        <w:spacing w:after="120" w:line="360" w:lineRule="auto"/>
-        <w:jc w:val="both"/>
-      </w:pPr>
-    </w:p>
-    <w:p>
-      <w:pPr>
-        <w:pStyle w:val="normal0"/>
-        <w:spacing w:after="120" w:line="360" w:lineRule="auto"/>
-        <w:jc w:val="both"/>
-      </w:pPr>
-      <w:r>
-        <w:rPr>
-          <w:rFonts w:ascii="Arial" w:eastAsia="Arial" w:hAnsi="Arial" w:cs="Arial"/>
-          <w:b/>
-          <w:sz w:val="28"/>
-          <w:szCs w:val="28"/>
-        </w:rPr>
-        <w:lastRenderedPageBreak/>
-        <w:t>3. Tehnologija</w:t>
-      </w:r>
-    </w:p>
-    <w:p>
-      <w:pPr>
-        <w:pStyle w:val="normal0"/>
-        <w:spacing w:after="0" w:line="360" w:lineRule="auto"/>
-        <w:ind w:firstLine="720"/>
-        <w:jc w:val="both"/>
-      </w:pPr>
-      <w:r>
-        <w:rPr>
-          <w:rFonts w:ascii="Arial" w:eastAsia="Arial" w:hAnsi="Arial" w:cs="Arial"/>
-          <w:sz w:val="24"/>
-          <w:szCs w:val="24"/>
-        </w:rPr>
-        <w:t>Sistem će biti implementiran kao web aplikacija, što znači da će imati tri glavna sloja: baza podataka, web server i klijentska strana. Svaki od slojeva ima svoju ulogu, pa tako najniži sloj je zadužen za smje</w:t>
-      </w:r>
-      <w:r>
-        <w:rPr>
-          <w:rFonts w:ascii="Arial" w:eastAsia="Arial" w:hAnsi="Arial" w:cs="Arial"/>
-          <w:sz w:val="24"/>
-          <w:szCs w:val="24"/>
-        </w:rPr>
-        <w:t>štaj i dobavljanje podataka, srednji sloj (web server) predstavlja poslovnu logiku aplikacije i prezentacijski sloj treba prikazati korisniku podatke u razumljivom formatu.</w:t>
+        <w:t>Sistem će biti implementiran kao web aplikacija, što znači da će imati tri glavna sloja: baza podataka, web server i klijentska strana. Svaki od slojeva ima svoju ulogu, pa tako najniži sloj je zadužen za smještaj i dobavljanje podataka, srednji sloj (web server) predstavlja poslovnu logiku aplikacije i prezentacijski sloj treba prikazati korisniku podatke u razumljivom formatu.</w:t>
       </w:r>
     </w:p>
     <w:p>
@@ -1966,6 +1819,7 @@
           <w:sz w:val="24"/>
           <w:szCs w:val="24"/>
         </w:rPr>
+        <w:lastRenderedPageBreak/>
         <w:t>Sloj podataka</w:t>
       </w:r>
     </w:p>
@@ -2082,15 +1936,7 @@
           <w:sz w:val="24"/>
           <w:szCs w:val="24"/>
         </w:rPr>
-        <w:t xml:space="preserve"> – Serverska platrofrma izgrađena na Chromeovom JavaScript izvršnom okruženju, a odlična je za real-time aplikacije, aplikacije koje procesiraju vel</w:t>
-      </w:r>
-      <w:r>
-        <w:rPr>
-          <w:rFonts w:ascii="Arial" w:eastAsia="Arial" w:hAnsi="Arial" w:cs="Arial"/>
-          <w:sz w:val="24"/>
-          <w:szCs w:val="24"/>
-        </w:rPr>
-        <w:t>iku količinu podataka i kod kojih se zahtijeva skalabilnost.</w:t>
+        <w:t xml:space="preserve"> – Serverska platrofrma izgrađena na Chromeovom JavaScript izvršnom okruženju, a odlična je za real-time aplikacije, aplikacije koje procesiraju veliku količinu podataka i kod kojih se zahtijeva skalabilnost.</w:t>
       </w:r>
     </w:p>
     <w:p>
@@ -2159,44 +2005,34 @@
           <w:sz w:val="24"/>
           <w:szCs w:val="24"/>
         </w:rPr>
-        <w:t>Prez</w:t>
+        <w:t>Prezentacijski sloj:</w:t>
+      </w:r>
+    </w:p>
+    <w:p>
+      <w:pPr>
+        <w:pStyle w:val="normal0"/>
+        <w:spacing w:after="0" w:line="360" w:lineRule="auto"/>
+        <w:jc w:val="both"/>
+      </w:pPr>
+    </w:p>
+    <w:p>
+      <w:pPr>
+        <w:pStyle w:val="normal0"/>
+        <w:spacing w:after="0" w:line="360" w:lineRule="auto"/>
+        <w:jc w:val="both"/>
+      </w:pPr>
+      <w:r>
+        <w:rPr>
+          <w:rFonts w:ascii="Arial" w:eastAsia="Arial" w:hAnsi="Arial" w:cs="Arial"/>
+          <w:sz w:val="24"/>
+          <w:szCs w:val="24"/>
+        </w:rPr>
+        <w:tab/>
       </w:r>
       <w:r>
         <w:rPr>
           <w:rFonts w:ascii="Arial" w:eastAsia="Arial" w:hAnsi="Arial" w:cs="Arial"/>
           <w:b/>
-          <w:i/>
-          <w:sz w:val="24"/>
-          <w:szCs w:val="24"/>
-        </w:rPr>
-        <w:t>entacijski sloj:</w:t>
-      </w:r>
-    </w:p>
-    <w:p>
-      <w:pPr>
-        <w:pStyle w:val="normal0"/>
-        <w:spacing w:after="0" w:line="360" w:lineRule="auto"/>
-        <w:jc w:val="both"/>
-      </w:pPr>
-    </w:p>
-    <w:p>
-      <w:pPr>
-        <w:pStyle w:val="normal0"/>
-        <w:spacing w:after="0" w:line="360" w:lineRule="auto"/>
-        <w:jc w:val="both"/>
-      </w:pPr>
-      <w:r>
-        <w:rPr>
-          <w:rFonts w:ascii="Arial" w:eastAsia="Arial" w:hAnsi="Arial" w:cs="Arial"/>
-          <w:sz w:val="24"/>
-          <w:szCs w:val="24"/>
-        </w:rPr>
-        <w:tab/>
-      </w:r>
-      <w:r>
-        <w:rPr>
-          <w:rFonts w:ascii="Arial" w:eastAsia="Arial" w:hAnsi="Arial" w:cs="Arial"/>
-          <w:b/>
           <w:sz w:val="24"/>
           <w:szCs w:val="24"/>
         </w:rPr>
@@ -2208,15 +2044,7 @@
           <w:sz w:val="24"/>
           <w:szCs w:val="24"/>
         </w:rPr>
-        <w:t xml:space="preserve"> – Najpopularniji frontend framework, pisan u JavaScriptu, koji proširuje standardni HTML rječnik web aplikacije. Odlikuje se po brzini razvoja aplikacija u njemu, razumljivosti napisanog koda i cjelokupnom brzinom izvršavanja k</w:t>
-      </w:r>
-      <w:r>
-        <w:rPr>
-          <w:rFonts w:ascii="Arial" w:eastAsia="Arial" w:hAnsi="Arial" w:cs="Arial"/>
-          <w:sz w:val="24"/>
-          <w:szCs w:val="24"/>
-        </w:rPr>
-        <w:t>oda.</w:t>
+        <w:t xml:space="preserve"> – Najpopularniji frontend framework, pisan u JavaScriptu, koji proširuje standardni HTML rječnik web aplikacije. Odlikuje se po brzini razvoja aplikacija u njemu, razumljivosti napisanog koda i cjelokupnom brzinom izvršavanja koda.</w:t>
       </w:r>
     </w:p>
     <w:p>
@@ -2389,15 +2217,7 @@
           <w:szCs w:val="24"/>
         </w:rPr>
         <w:tab/>
-        <w:t>Prednosti izabranog tehnološko</w:t>
-      </w:r>
-      <w:r>
-        <w:rPr>
-          <w:rFonts w:ascii="Arial" w:eastAsia="Arial" w:hAnsi="Arial" w:cs="Arial"/>
-          <w:sz w:val="24"/>
-          <w:szCs w:val="24"/>
-        </w:rPr>
-        <w:t>g steka:</w:t>
+        <w:t>Prednosti izabranog tehnološkog steka:</w:t>
       </w:r>
     </w:p>
     <w:p>
@@ -2805,100 +2625,9 @@
       </w:r>
     </w:p>
     <w:p/>
-    <w:p>
-      <w:pPr>
-        <w:keepNext/>
-        <w:jc w:val="center"/>
-      </w:pPr>
-      <w:r>
-        <w:rPr>
-          <w:noProof/>
-        </w:rPr>
-        <w:lastRenderedPageBreak/>
-        <w:drawing>
-          <wp:inline distT="0" distB="0" distL="0" distR="0">
-            <wp:extent cx="5751830" cy="3063875"/>
-            <wp:effectExtent l="19050" t="0" r="1270" b="0"/>
-            <wp:docPr id="7" name="Picture 3"/>
-            <wp:cNvGraphicFramePr>
-              <a:graphicFrameLocks xmlns:a="http://schemas.openxmlformats.org/drawingml/2006/main" noChangeAspect="1"/>
-            </wp:cNvGraphicFramePr>
-            <a:graphic xmlns:a="http://schemas.openxmlformats.org/drawingml/2006/main">
-              <a:graphicData uri="http://schemas.openxmlformats.org/drawingml/2006/picture">
-                <pic:pic xmlns:pic="http://schemas.openxmlformats.org/drawingml/2006/picture">
-                  <pic:nvPicPr>
-                    <pic:cNvPr id="0" name="Picture 3"/>
-                    <pic:cNvPicPr>
-                      <a:picLocks noChangeAspect="1" noChangeArrowheads="1"/>
-                    </pic:cNvPicPr>
-                  </pic:nvPicPr>
-                  <pic:blipFill>
-                    <a:blip r:embed="rId14"/>
-                    <a:srcRect/>
-                    <a:stretch>
-                      <a:fillRect/>
-                    </a:stretch>
-                  </pic:blipFill>
-                  <pic:spPr bwMode="auto">
-                    <a:xfrm>
-                      <a:off x="0" y="0"/>
-                      <a:ext cx="5751830" cy="3063875"/>
-                    </a:xfrm>
-                    <a:prstGeom prst="rect">
-                      <a:avLst/>
-                    </a:prstGeom>
-                    <a:noFill/>
-                    <a:ln w="9525">
-                      <a:noFill/>
-                      <a:miter lim="800000"/>
-                      <a:headEnd/>
-                      <a:tailEnd/>
-                    </a:ln>
-                  </pic:spPr>
-                </pic:pic>
-              </a:graphicData>
-            </a:graphic>
-          </wp:inline>
-        </w:drawing>
-      </w:r>
-    </w:p>
-    <w:p>
-      <w:pPr>
-        <w:pStyle w:val="Caption"/>
-        <w:jc w:val="center"/>
-      </w:pPr>
-      <w:r>
-        <w:t xml:space="preserve">Slika </w:t>
-      </w:r>
-      <w:fldSimple w:instr=" SEQ Slika \* ARABIC ">
-        <w:r>
-          <w:rPr>
-            <w:noProof/>
-          </w:rPr>
-          <w:t>3</w:t>
-        </w:r>
-      </w:fldSimple>
-      <w:r>
-        <w:t>. Broj studenata po kantonima.</w:t>
-      </w:r>
-    </w:p>
-    <w:p>
-      <w:pPr>
-        <w:jc w:val="center"/>
-      </w:pPr>
-      <w:r>
-        <w:br w:type="page"/>
-      </w:r>
-    </w:p>
-    <w:p>
-      <w:pPr>
-        <w:pStyle w:val="normal0"/>
-        <w:spacing w:after="360" w:line="360" w:lineRule="auto"/>
-        <w:jc w:val="both"/>
-      </w:pPr>
-    </w:p>
+    <w:p/>
     <w:sectPr>
-      <w:footerReference w:type="default" r:id="rId15"/>
+      <w:footerReference w:type="default" r:id="rId14"/>
       <w:pgSz w:w="11906" w:h="16838"/>
       <w:pgMar w:top="1417" w:right="1417" w:bottom="1417" w:left="1417" w:header="720" w:footer="720" w:gutter="0"/>
       <w:pgNumType w:start="1"/>
@@ -3310,6 +3039,121 @@
     </w:lvl>
   </w:abstractNum>
   <w:abstractNum w:abstractNumId="3">
+    <w:nsid w:val="0B156046"/>
+    <w:multiLevelType w:val="hybridMultilevel"/>
+    <w:tmpl w:val="45565174"/>
+    <w:lvl w:ilvl="0" w:tplc="B844B9CE">
+      <w:start w:val="1"/>
+      <w:numFmt w:val="bullet"/>
+      <w:lvlText w:val=""/>
+      <w:lvlJc w:val="left"/>
+      <w:pPr>
+        <w:ind w:left="1440" w:hanging="360"/>
+      </w:pPr>
+      <w:rPr>
+        <w:rFonts w:ascii="Arial" w:hAnsi="Arial" w:cs="Arial" w:hint="default"/>
+        <w:sz w:val="24"/>
+        <w:szCs w:val="24"/>
+      </w:rPr>
+    </w:lvl>
+    <w:lvl w:ilvl="1" w:tplc="141A0003" w:tentative="1">
+      <w:start w:val="1"/>
+      <w:numFmt w:val="bullet"/>
+      <w:lvlText w:val="o"/>
+      <w:lvlJc w:val="left"/>
+      <w:pPr>
+        <w:ind w:left="2160" w:hanging="360"/>
+      </w:pPr>
+      <w:rPr>
+        <w:rFonts w:ascii="Courier New" w:hAnsi="Courier New" w:cs="Courier New" w:hint="default"/>
+      </w:rPr>
+    </w:lvl>
+    <w:lvl w:ilvl="2" w:tplc="141A0005" w:tentative="1">
+      <w:start w:val="1"/>
+      <w:numFmt w:val="bullet"/>
+      <w:lvlText w:val=""/>
+      <w:lvlJc w:val="left"/>
+      <w:pPr>
+        <w:ind w:left="2880" w:hanging="360"/>
+      </w:pPr>
+      <w:rPr>
+        <w:rFonts w:ascii="Wingdings" w:hAnsi="Wingdings" w:hint="default"/>
+      </w:rPr>
+    </w:lvl>
+    <w:lvl w:ilvl="3" w:tplc="141A0001" w:tentative="1">
+      <w:start w:val="1"/>
+      <w:numFmt w:val="bullet"/>
+      <w:lvlText w:val=""/>
+      <w:lvlJc w:val="left"/>
+      <w:pPr>
+        <w:ind w:left="3600" w:hanging="360"/>
+      </w:pPr>
+      <w:rPr>
+        <w:rFonts w:ascii="Symbol" w:hAnsi="Symbol" w:hint="default"/>
+      </w:rPr>
+    </w:lvl>
+    <w:lvl w:ilvl="4" w:tplc="141A0003" w:tentative="1">
+      <w:start w:val="1"/>
+      <w:numFmt w:val="bullet"/>
+      <w:lvlText w:val="o"/>
+      <w:lvlJc w:val="left"/>
+      <w:pPr>
+        <w:ind w:left="4320" w:hanging="360"/>
+      </w:pPr>
+      <w:rPr>
+        <w:rFonts w:ascii="Courier New" w:hAnsi="Courier New" w:cs="Courier New" w:hint="default"/>
+      </w:rPr>
+    </w:lvl>
+    <w:lvl w:ilvl="5" w:tplc="141A0005" w:tentative="1">
+      <w:start w:val="1"/>
+      <w:numFmt w:val="bullet"/>
+      <w:lvlText w:val=""/>
+      <w:lvlJc w:val="left"/>
+      <w:pPr>
+        <w:ind w:left="5040" w:hanging="360"/>
+      </w:pPr>
+      <w:rPr>
+        <w:rFonts w:ascii="Wingdings" w:hAnsi="Wingdings" w:hint="default"/>
+      </w:rPr>
+    </w:lvl>
+    <w:lvl w:ilvl="6" w:tplc="141A0001" w:tentative="1">
+      <w:start w:val="1"/>
+      <w:numFmt w:val="bullet"/>
+      <w:lvlText w:val=""/>
+      <w:lvlJc w:val="left"/>
+      <w:pPr>
+        <w:ind w:left="5760" w:hanging="360"/>
+      </w:pPr>
+      <w:rPr>
+        <w:rFonts w:ascii="Symbol" w:hAnsi="Symbol" w:hint="default"/>
+      </w:rPr>
+    </w:lvl>
+    <w:lvl w:ilvl="7" w:tplc="141A0003" w:tentative="1">
+      <w:start w:val="1"/>
+      <w:numFmt w:val="bullet"/>
+      <w:lvlText w:val="o"/>
+      <w:lvlJc w:val="left"/>
+      <w:pPr>
+        <w:ind w:left="6480" w:hanging="360"/>
+      </w:pPr>
+      <w:rPr>
+        <w:rFonts w:ascii="Courier New" w:hAnsi="Courier New" w:cs="Courier New" w:hint="default"/>
+      </w:rPr>
+    </w:lvl>
+    <w:lvl w:ilvl="8" w:tplc="141A0005" w:tentative="1">
+      <w:start w:val="1"/>
+      <w:numFmt w:val="bullet"/>
+      <w:lvlText w:val=""/>
+      <w:lvlJc w:val="left"/>
+      <w:pPr>
+        <w:ind w:left="7200" w:hanging="360"/>
+      </w:pPr>
+      <w:rPr>
+        <w:rFonts w:ascii="Wingdings" w:hAnsi="Wingdings" w:hint="default"/>
+      </w:rPr>
+    </w:lvl>
+  </w:abstractNum>
+  <w:abstractNum w:abstractNumId="4">
     <w:nsid w:val="0D5B7E5E"/>
     <w:multiLevelType w:val="multilevel"/>
     <w:tmpl w:val="E0D02552"/>
@@ -3422,7 +3266,7 @@
       </w:rPr>
     </w:lvl>
   </w:abstractNum>
-  <w:abstractNum w:abstractNumId="4">
+  <w:abstractNum w:abstractNumId="5">
     <w:nsid w:val="0EF16D2F"/>
     <w:multiLevelType w:val="multilevel"/>
     <w:tmpl w:val="E0BAD220"/>
@@ -3535,7 +3379,122 @@
       </w:rPr>
     </w:lvl>
   </w:abstractNum>
-  <w:abstractNum w:abstractNumId="5">
+  <w:abstractNum w:abstractNumId="6">
+    <w:nsid w:val="189412D6"/>
+    <w:multiLevelType w:val="hybridMultilevel"/>
+    <w:tmpl w:val="A82C382A"/>
+    <w:lvl w:ilvl="0" w:tplc="B844B9CE">
+      <w:start w:val="1"/>
+      <w:numFmt w:val="bullet"/>
+      <w:lvlText w:val=""/>
+      <w:lvlJc w:val="left"/>
+      <w:pPr>
+        <w:ind w:left="1440" w:hanging="360"/>
+      </w:pPr>
+      <w:rPr>
+        <w:rFonts w:ascii="Arial" w:hAnsi="Arial" w:cs="Arial" w:hint="default"/>
+        <w:sz w:val="24"/>
+        <w:szCs w:val="24"/>
+      </w:rPr>
+    </w:lvl>
+    <w:lvl w:ilvl="1" w:tplc="141A0003" w:tentative="1">
+      <w:start w:val="1"/>
+      <w:numFmt w:val="bullet"/>
+      <w:lvlText w:val="o"/>
+      <w:lvlJc w:val="left"/>
+      <w:pPr>
+        <w:ind w:left="2160" w:hanging="360"/>
+      </w:pPr>
+      <w:rPr>
+        <w:rFonts w:ascii="Courier New" w:hAnsi="Courier New" w:cs="Courier New" w:hint="default"/>
+      </w:rPr>
+    </w:lvl>
+    <w:lvl w:ilvl="2" w:tplc="141A0005" w:tentative="1">
+      <w:start w:val="1"/>
+      <w:numFmt w:val="bullet"/>
+      <w:lvlText w:val=""/>
+      <w:lvlJc w:val="left"/>
+      <w:pPr>
+        <w:ind w:left="2880" w:hanging="360"/>
+      </w:pPr>
+      <w:rPr>
+        <w:rFonts w:ascii="Wingdings" w:hAnsi="Wingdings" w:hint="default"/>
+      </w:rPr>
+    </w:lvl>
+    <w:lvl w:ilvl="3" w:tplc="141A0001" w:tentative="1">
+      <w:start w:val="1"/>
+      <w:numFmt w:val="bullet"/>
+      <w:lvlText w:val=""/>
+      <w:lvlJc w:val="left"/>
+      <w:pPr>
+        <w:ind w:left="3600" w:hanging="360"/>
+      </w:pPr>
+      <w:rPr>
+        <w:rFonts w:ascii="Symbol" w:hAnsi="Symbol" w:hint="default"/>
+      </w:rPr>
+    </w:lvl>
+    <w:lvl w:ilvl="4" w:tplc="141A0003" w:tentative="1">
+      <w:start w:val="1"/>
+      <w:numFmt w:val="bullet"/>
+      <w:lvlText w:val="o"/>
+      <w:lvlJc w:val="left"/>
+      <w:pPr>
+        <w:ind w:left="4320" w:hanging="360"/>
+      </w:pPr>
+      <w:rPr>
+        <w:rFonts w:ascii="Courier New" w:hAnsi="Courier New" w:cs="Courier New" w:hint="default"/>
+      </w:rPr>
+    </w:lvl>
+    <w:lvl w:ilvl="5" w:tplc="141A0005" w:tentative="1">
+      <w:start w:val="1"/>
+      <w:numFmt w:val="bullet"/>
+      <w:lvlText w:val=""/>
+      <w:lvlJc w:val="left"/>
+      <w:pPr>
+        <w:ind w:left="5040" w:hanging="360"/>
+      </w:pPr>
+      <w:rPr>
+        <w:rFonts w:ascii="Wingdings" w:hAnsi="Wingdings" w:hint="default"/>
+      </w:rPr>
+    </w:lvl>
+    <w:lvl w:ilvl="6" w:tplc="141A0001" w:tentative="1">
+      <w:start w:val="1"/>
+      <w:numFmt w:val="bullet"/>
+      <w:lvlText w:val=""/>
+      <w:lvlJc w:val="left"/>
+      <w:pPr>
+        <w:ind w:left="5760" w:hanging="360"/>
+      </w:pPr>
+      <w:rPr>
+        <w:rFonts w:ascii="Symbol" w:hAnsi="Symbol" w:hint="default"/>
+      </w:rPr>
+    </w:lvl>
+    <w:lvl w:ilvl="7" w:tplc="141A0003" w:tentative="1">
+      <w:start w:val="1"/>
+      <w:numFmt w:val="bullet"/>
+      <w:lvlText w:val="o"/>
+      <w:lvlJc w:val="left"/>
+      <w:pPr>
+        <w:ind w:left="6480" w:hanging="360"/>
+      </w:pPr>
+      <w:rPr>
+        <w:rFonts w:ascii="Courier New" w:hAnsi="Courier New" w:cs="Courier New" w:hint="default"/>
+      </w:rPr>
+    </w:lvl>
+    <w:lvl w:ilvl="8" w:tplc="141A0005" w:tentative="1">
+      <w:start w:val="1"/>
+      <w:numFmt w:val="bullet"/>
+      <w:lvlText w:val=""/>
+      <w:lvlJc w:val="left"/>
+      <w:pPr>
+        <w:ind w:left="7200" w:hanging="360"/>
+      </w:pPr>
+      <w:rPr>
+        <w:rFonts w:ascii="Wingdings" w:hAnsi="Wingdings" w:hint="default"/>
+      </w:rPr>
+    </w:lvl>
+  </w:abstractNum>
+  <w:abstractNum w:abstractNumId="7">
     <w:nsid w:val="2947538E"/>
     <w:multiLevelType w:val="multilevel"/>
     <w:tmpl w:val="754A2C0C"/>
@@ -3648,7 +3607,7 @@
       </w:rPr>
     </w:lvl>
   </w:abstractNum>
-  <w:abstractNum w:abstractNumId="6">
+  <w:abstractNum w:abstractNumId="8">
     <w:nsid w:val="30C1224E"/>
     <w:multiLevelType w:val="hybridMultilevel"/>
     <w:tmpl w:val="67BAA2C0"/>
@@ -3761,7 +3720,122 @@
       </w:rPr>
     </w:lvl>
   </w:abstractNum>
-  <w:abstractNum w:abstractNumId="7">
+  <w:abstractNum w:abstractNumId="9">
+    <w:nsid w:val="44DD2270"/>
+    <w:multiLevelType w:val="hybridMultilevel"/>
+    <w:tmpl w:val="9A7E6898"/>
+    <w:lvl w:ilvl="0" w:tplc="B844B9CE">
+      <w:start w:val="1"/>
+      <w:numFmt w:val="bullet"/>
+      <w:lvlText w:val=""/>
+      <w:lvlJc w:val="left"/>
+      <w:pPr>
+        <w:ind w:left="720" w:hanging="360"/>
+      </w:pPr>
+      <w:rPr>
+        <w:rFonts w:ascii="Arial" w:hAnsi="Arial" w:cs="Arial" w:hint="default"/>
+        <w:sz w:val="24"/>
+        <w:szCs w:val="24"/>
+      </w:rPr>
+    </w:lvl>
+    <w:lvl w:ilvl="1" w:tplc="141A0003" w:tentative="1">
+      <w:start w:val="1"/>
+      <w:numFmt w:val="bullet"/>
+      <w:lvlText w:val="o"/>
+      <w:lvlJc w:val="left"/>
+      <w:pPr>
+        <w:ind w:left="1440" w:hanging="360"/>
+      </w:pPr>
+      <w:rPr>
+        <w:rFonts w:ascii="Courier New" w:hAnsi="Courier New" w:cs="Courier New" w:hint="default"/>
+      </w:rPr>
+    </w:lvl>
+    <w:lvl w:ilvl="2" w:tplc="141A0005" w:tentative="1">
+      <w:start w:val="1"/>
+      <w:numFmt w:val="bullet"/>
+      <w:lvlText w:val=""/>
+      <w:lvlJc w:val="left"/>
+      <w:pPr>
+        <w:ind w:left="2160" w:hanging="360"/>
+      </w:pPr>
+      <w:rPr>
+        <w:rFonts w:ascii="Wingdings" w:hAnsi="Wingdings" w:hint="default"/>
+      </w:rPr>
+    </w:lvl>
+    <w:lvl w:ilvl="3" w:tplc="141A0001" w:tentative="1">
+      <w:start w:val="1"/>
+      <w:numFmt w:val="bullet"/>
+      <w:lvlText w:val=""/>
+      <w:lvlJc w:val="left"/>
+      <w:pPr>
+        <w:ind w:left="2880" w:hanging="360"/>
+      </w:pPr>
+      <w:rPr>
+        <w:rFonts w:ascii="Symbol" w:hAnsi="Symbol" w:hint="default"/>
+      </w:rPr>
+    </w:lvl>
+    <w:lvl w:ilvl="4" w:tplc="141A0003" w:tentative="1">
+      <w:start w:val="1"/>
+      <w:numFmt w:val="bullet"/>
+      <w:lvlText w:val="o"/>
+      <w:lvlJc w:val="left"/>
+      <w:pPr>
+        <w:ind w:left="3600" w:hanging="360"/>
+      </w:pPr>
+      <w:rPr>
+        <w:rFonts w:ascii="Courier New" w:hAnsi="Courier New" w:cs="Courier New" w:hint="default"/>
+      </w:rPr>
+    </w:lvl>
+    <w:lvl w:ilvl="5" w:tplc="141A0005" w:tentative="1">
+      <w:start w:val="1"/>
+      <w:numFmt w:val="bullet"/>
+      <w:lvlText w:val=""/>
+      <w:lvlJc w:val="left"/>
+      <w:pPr>
+        <w:ind w:left="4320" w:hanging="360"/>
+      </w:pPr>
+      <w:rPr>
+        <w:rFonts w:ascii="Wingdings" w:hAnsi="Wingdings" w:hint="default"/>
+      </w:rPr>
+    </w:lvl>
+    <w:lvl w:ilvl="6" w:tplc="141A0001" w:tentative="1">
+      <w:start w:val="1"/>
+      <w:numFmt w:val="bullet"/>
+      <w:lvlText w:val=""/>
+      <w:lvlJc w:val="left"/>
+      <w:pPr>
+        <w:ind w:left="5040" w:hanging="360"/>
+      </w:pPr>
+      <w:rPr>
+        <w:rFonts w:ascii="Symbol" w:hAnsi="Symbol" w:hint="default"/>
+      </w:rPr>
+    </w:lvl>
+    <w:lvl w:ilvl="7" w:tplc="141A0003" w:tentative="1">
+      <w:start w:val="1"/>
+      <w:numFmt w:val="bullet"/>
+      <w:lvlText w:val="o"/>
+      <w:lvlJc w:val="left"/>
+      <w:pPr>
+        <w:ind w:left="5760" w:hanging="360"/>
+      </w:pPr>
+      <w:rPr>
+        <w:rFonts w:ascii="Courier New" w:hAnsi="Courier New" w:cs="Courier New" w:hint="default"/>
+      </w:rPr>
+    </w:lvl>
+    <w:lvl w:ilvl="8" w:tplc="141A0005" w:tentative="1">
+      <w:start w:val="1"/>
+      <w:numFmt w:val="bullet"/>
+      <w:lvlText w:val=""/>
+      <w:lvlJc w:val="left"/>
+      <w:pPr>
+        <w:ind w:left="6480" w:hanging="360"/>
+      </w:pPr>
+      <w:rPr>
+        <w:rFonts w:ascii="Wingdings" w:hAnsi="Wingdings" w:hint="default"/>
+      </w:rPr>
+    </w:lvl>
+  </w:abstractNum>
+  <w:abstractNum w:abstractNumId="10">
     <w:nsid w:val="4D0320B3"/>
     <w:multiLevelType w:val="multilevel"/>
     <w:tmpl w:val="5384892C"/>
@@ -3874,7 +3948,7 @@
       </w:rPr>
     </w:lvl>
   </w:abstractNum>
-  <w:abstractNum w:abstractNumId="8">
+  <w:abstractNum w:abstractNumId="11">
     <w:nsid w:val="50872035"/>
     <w:multiLevelType w:val="multilevel"/>
     <w:tmpl w:val="7966A38E"/>
@@ -3987,7 +4061,7 @@
       </w:rPr>
     </w:lvl>
   </w:abstractNum>
-  <w:abstractNum w:abstractNumId="9">
+  <w:abstractNum w:abstractNumId="12">
     <w:nsid w:val="71A4606D"/>
     <w:multiLevelType w:val="hybridMultilevel"/>
     <w:tmpl w:val="0BFE8596"/>
@@ -4100,7 +4174,7 @@
       </w:rPr>
     </w:lvl>
   </w:abstractNum>
-  <w:abstractNum w:abstractNumId="10">
+  <w:abstractNum w:abstractNumId="13">
     <w:nsid w:val="77DE5EBB"/>
     <w:multiLevelType w:val="multilevel"/>
     <w:tmpl w:val="D8A60AFE"/>
@@ -4213,38 +4287,165 @@
       </w:rPr>
     </w:lvl>
   </w:abstractNum>
+  <w:abstractNum w:abstractNumId="14">
+    <w:nsid w:val="7F855E90"/>
+    <w:multiLevelType w:val="hybridMultilevel"/>
+    <w:tmpl w:val="57F82118"/>
+    <w:lvl w:ilvl="0" w:tplc="B844B9CE">
+      <w:start w:val="1"/>
+      <w:numFmt w:val="bullet"/>
+      <w:lvlText w:val=""/>
+      <w:lvlJc w:val="left"/>
+      <w:pPr>
+        <w:ind w:left="720" w:hanging="360"/>
+      </w:pPr>
+      <w:rPr>
+        <w:rFonts w:ascii="Arial" w:hAnsi="Arial" w:cs="Arial" w:hint="default"/>
+        <w:sz w:val="24"/>
+        <w:szCs w:val="24"/>
+      </w:rPr>
+    </w:lvl>
+    <w:lvl w:ilvl="1" w:tplc="141A0003" w:tentative="1">
+      <w:start w:val="1"/>
+      <w:numFmt w:val="bullet"/>
+      <w:lvlText w:val="o"/>
+      <w:lvlJc w:val="left"/>
+      <w:pPr>
+        <w:ind w:left="1440" w:hanging="360"/>
+      </w:pPr>
+      <w:rPr>
+        <w:rFonts w:ascii="Courier New" w:hAnsi="Courier New" w:cs="Courier New" w:hint="default"/>
+      </w:rPr>
+    </w:lvl>
+    <w:lvl w:ilvl="2" w:tplc="141A0005" w:tentative="1">
+      <w:start w:val="1"/>
+      <w:numFmt w:val="bullet"/>
+      <w:lvlText w:val=""/>
+      <w:lvlJc w:val="left"/>
+      <w:pPr>
+        <w:ind w:left="2160" w:hanging="360"/>
+      </w:pPr>
+      <w:rPr>
+        <w:rFonts w:ascii="Wingdings" w:hAnsi="Wingdings" w:hint="default"/>
+      </w:rPr>
+    </w:lvl>
+    <w:lvl w:ilvl="3" w:tplc="141A0001" w:tentative="1">
+      <w:start w:val="1"/>
+      <w:numFmt w:val="bullet"/>
+      <w:lvlText w:val=""/>
+      <w:lvlJc w:val="left"/>
+      <w:pPr>
+        <w:ind w:left="2880" w:hanging="360"/>
+      </w:pPr>
+      <w:rPr>
+        <w:rFonts w:ascii="Symbol" w:hAnsi="Symbol" w:hint="default"/>
+      </w:rPr>
+    </w:lvl>
+    <w:lvl w:ilvl="4" w:tplc="141A0003" w:tentative="1">
+      <w:start w:val="1"/>
+      <w:numFmt w:val="bullet"/>
+      <w:lvlText w:val="o"/>
+      <w:lvlJc w:val="left"/>
+      <w:pPr>
+        <w:ind w:left="3600" w:hanging="360"/>
+      </w:pPr>
+      <w:rPr>
+        <w:rFonts w:ascii="Courier New" w:hAnsi="Courier New" w:cs="Courier New" w:hint="default"/>
+      </w:rPr>
+    </w:lvl>
+    <w:lvl w:ilvl="5" w:tplc="141A0005" w:tentative="1">
+      <w:start w:val="1"/>
+      <w:numFmt w:val="bullet"/>
+      <w:lvlText w:val=""/>
+      <w:lvlJc w:val="left"/>
+      <w:pPr>
+        <w:ind w:left="4320" w:hanging="360"/>
+      </w:pPr>
+      <w:rPr>
+        <w:rFonts w:ascii="Wingdings" w:hAnsi="Wingdings" w:hint="default"/>
+      </w:rPr>
+    </w:lvl>
+    <w:lvl w:ilvl="6" w:tplc="141A0001" w:tentative="1">
+      <w:start w:val="1"/>
+      <w:numFmt w:val="bullet"/>
+      <w:lvlText w:val=""/>
+      <w:lvlJc w:val="left"/>
+      <w:pPr>
+        <w:ind w:left="5040" w:hanging="360"/>
+      </w:pPr>
+      <w:rPr>
+        <w:rFonts w:ascii="Symbol" w:hAnsi="Symbol" w:hint="default"/>
+      </w:rPr>
+    </w:lvl>
+    <w:lvl w:ilvl="7" w:tplc="141A0003" w:tentative="1">
+      <w:start w:val="1"/>
+      <w:numFmt w:val="bullet"/>
+      <w:lvlText w:val="o"/>
+      <w:lvlJc w:val="left"/>
+      <w:pPr>
+        <w:ind w:left="5760" w:hanging="360"/>
+      </w:pPr>
+      <w:rPr>
+        <w:rFonts w:ascii="Courier New" w:hAnsi="Courier New" w:cs="Courier New" w:hint="default"/>
+      </w:rPr>
+    </w:lvl>
+    <w:lvl w:ilvl="8" w:tplc="141A0005" w:tentative="1">
+      <w:start w:val="1"/>
+      <w:numFmt w:val="bullet"/>
+      <w:lvlText w:val=""/>
+      <w:lvlJc w:val="left"/>
+      <w:pPr>
+        <w:ind w:left="6480" w:hanging="360"/>
+      </w:pPr>
+      <w:rPr>
+        <w:rFonts w:ascii="Wingdings" w:hAnsi="Wingdings" w:hint="default"/>
+      </w:rPr>
+    </w:lvl>
+  </w:abstractNum>
   <w:num w:numId="1">
-    <w:abstractNumId w:val="3"/>
+    <w:abstractNumId w:val="4"/>
   </w:num>
   <w:num w:numId="2">
     <w:abstractNumId w:val="2"/>
   </w:num>
   <w:num w:numId="3">
-    <w:abstractNumId w:val="7"/>
+    <w:abstractNumId w:val="10"/>
   </w:num>
   <w:num w:numId="4">
-    <w:abstractNumId w:val="10"/>
+    <w:abstractNumId w:val="13"/>
   </w:num>
   <w:num w:numId="5">
     <w:abstractNumId w:val="1"/>
   </w:num>
   <w:num w:numId="6">
+    <w:abstractNumId w:val="7"/>
+  </w:num>
+  <w:num w:numId="7">
     <w:abstractNumId w:val="5"/>
   </w:num>
-  <w:num w:numId="7">
-    <w:abstractNumId w:val="4"/>
-  </w:num>
   <w:num w:numId="8">
-    <w:abstractNumId w:val="8"/>
+    <w:abstractNumId w:val="11"/>
   </w:num>
   <w:num w:numId="9">
     <w:abstractNumId w:val="0"/>
   </w:num>
   <w:num w:numId="10">
+    <w:abstractNumId w:val="12"/>
+  </w:num>
+  <w:num w:numId="11">
+    <w:abstractNumId w:val="8"/>
+  </w:num>
+  <w:num w:numId="12">
+    <w:abstractNumId w:val="14"/>
+  </w:num>
+  <w:num w:numId="13">
     <w:abstractNumId w:val="9"/>
   </w:num>
-  <w:num w:numId="11">
+  <w:num w:numId="14">
     <w:abstractNumId w:val="6"/>
+  </w:num>
+  <w:num w:numId="15">
+    <w:abstractNumId w:val="3"/>
   </w:num>
 </w:numbering>
 </file>
@@ -4409,6 +4610,7 @@
   <w:style w:type="paragraph" w:default="1" w:styleId="Normal">
     <w:name w:val="Normal"/>
     <w:qFormat/>
+    <w:rsid w:val="008B7579"/>
   </w:style>
   <w:style w:type="paragraph" w:styleId="Heading1">
     <w:name w:val="heading 1"/>

</xml_diff>